<commit_message>
Site Map and URL Design
</commit_message>
<xml_diff>
--- a/notes.docx
+++ b/notes.docx
@@ -213,6 +213,49 @@
       <w:r>
         <w:t>Follow – no. follower/following etc</w:t>
       </w:r>
+    </w:p>
+    <w:p/>
+    <w:p>
+      <w:pPr>
+        <w:pStyle w:val="Heading2"/>
+      </w:pPr>
+      <w:r>
+        <w:t>New Notes – Wireframe discussion</w:t>
+      </w:r>
+    </w:p>
+    <w:p>
+      <w:pPr>
+        <w:pStyle w:val="NoSpacing"/>
+      </w:pPr>
+      <w:r>
+        <w:t>Change from beards, to albums</w:t>
+      </w:r>
+    </w:p>
+    <w:p>
+      <w:pPr>
+        <w:pStyle w:val="NoSpacing"/>
+      </w:pPr>
+      <w:r>
+        <w:t>Need to see full image</w:t>
+      </w:r>
+    </w:p>
+    <w:p>
+      <w:pPr>
+        <w:pStyle w:val="NoSpacing"/>
+      </w:pPr>
+      <w:r>
+        <w:t>View others profiles + follow system</w:t>
+      </w:r>
+    </w:p>
+    <w:p>
+      <w:pPr>
+        <w:pStyle w:val="NoSpacing"/>
+      </w:pPr>
+    </w:p>
+    <w:p>
+      <w:pPr>
+        <w:pStyle w:val="NoSpacing"/>
+      </w:pPr>
     </w:p>
     <w:sectPr>
       <w:pgSz w:w="11906" w:h="16838"/>
@@ -1492,6 +1535,15 @@
       <w:spacing w:val="5"/>
     </w:rPr>
   </w:style>
+  <w:style w:type="paragraph" w:styleId="NoSpacing">
+    <w:name w:val="No Spacing"/>
+    <w:uiPriority w:val="1"/>
+    <w:qFormat/>
+    <w:rsid w:val="00180A7E"/>
+    <w:pPr>
+      <w:spacing w:after="0" w:line="240" w:lineRule="auto"/>
+    </w:pPr>
+  </w:style>
 </w:styles>
 </file>
 

</xml_diff>